<commit_message>
Added requirements.txt for Azure deployment
</commit_message>
<xml_diff>
--- a/backend/Due_Diligence_Report.docx
+++ b/backend/Due_Diligence_Report.docx
@@ -15,35 +15,12 @@
         <w:pStyle w:val="Heading2"/>
       </w:pPr>
       <w:r>
-        <w:t>GEPL-MOA-and-AOA-August.pdf</w:t>
+        <w:t>Thatikonda Narendra_AI_Developer_3Yrs+_Exp (1).pdf</w:t>
       </w:r>
     </w:p>
     <w:p>
       <w:r>
-        <w:t>Document Type: MOA</w:t>
-      </w:r>
-    </w:p>
-    <w:p>
-      <w:r>
-        <w:t>Overall Risk: Medium</w:t>
-      </w:r>
-    </w:p>
-    <w:p>
-      <w:r>
-        <w:t>High: 0, Medium: 4, Low: 1, Total: 5</w:t>
-      </w:r>
-    </w:p>
-    <w:p>
-      <w:pPr>
-        <w:pStyle w:val="Heading2"/>
-      </w:pPr>
-      <w:r>
-        <w:t>Thatikonda Narendra_AI_Developer_3Yrs+_Exp (2) (2).pdf</w:t>
-      </w:r>
-    </w:p>
-    <w:p>
-      <w:r>
-        <w:t>Document Type: UNKNOWN</w:t>
+        <w:t>Document Type: LOAN_AGREEMENT</w:t>
       </w:r>
     </w:p>
     <w:p>

</xml_diff>